<commit_message>
web orria ondo zerbitzarian instalatzeko
</commit_message>
<xml_diff>
--- a/Documentation/BOSST-GARREN TALDEA/BOSST-GARREN TALDEA.docx
+++ b/Documentation/BOSST-GARREN TALDEA/BOSST-GARREN TALDEA.docx
@@ -302,8 +302,6 @@
         </w:rPr>
         <w:t>Abde</w:t>
       </w:r>
-      <w:bookmarkStart w:id="0" w:name="_GoBack"/>
-      <w:bookmarkEnd w:id="0"/>
       <w:r>
         <w:rPr>
           <w:b/>
@@ -5364,16 +5362,30 @@
           <w:ilvl w:val="2"/>
           <w:numId w:val="4"/>
         </w:numPr>
-        <w:jc w:val="center"/>
-        <w:rPr>
-          <w:lang w:val="en-US"/>
-        </w:rPr>
-      </w:pPr>
-      <w:r>
-        <w:rPr>
-          <w:lang w:val="en-US"/>
-        </w:rPr>
-        <w:t xml:space="preserve">The first one is going to allow the accountant to see how much they have </w:t>
+        <w:jc w:val="left"/>
+        <w:rPr>
+          <w:lang w:val="en-US"/>
+        </w:rPr>
+      </w:pPr>
+      <w:r>
+        <w:rPr>
+          <w:lang w:val="en-US"/>
+        </w:rPr>
+        <w:t xml:space="preserve">The first one is going to allow the </w:t>
+      </w:r>
+      <w:r>
+        <w:rPr>
+          <w:lang w:val="en-US"/>
+        </w:rPr>
+        <w:t xml:space="preserve">accountant to see how much they </w:t>
+      </w:r>
+      <w:bookmarkStart w:id="0" w:name="_GoBack"/>
+      <w:bookmarkEnd w:id="0"/>
+      <w:r>
+        <w:rPr>
+          <w:lang w:val="en-US"/>
+        </w:rPr>
+        <w:t xml:space="preserve">have </w:t>
       </w:r>
       <w:r>
         <w:rPr>
@@ -6257,7 +6269,7 @@
               <w:noProof/>
               <w:sz w:val="16"/>
             </w:rPr>
-            <w:t>1</w:t>
+            <w:t>4</w:t>
           </w:r>
           <w:r>
             <w:rPr>
@@ -8060,7 +8072,7 @@
 </file>
 
 <file path=customXml/itemProps1.xml><?xml version="1.0" encoding="utf-8"?>
-<ds:datastoreItem xmlns:ds="http://schemas.openxmlformats.org/officeDocument/2006/customXml" ds:itemID="{C573A100-C1FE-448C-BC1E-9FBE6BF1761A}">
+<ds:datastoreItem xmlns:ds="http://schemas.openxmlformats.org/officeDocument/2006/customXml" ds:itemID="{56AB928F-C421-4385-8716-45414DC5C660}">
   <ds:schemaRefs>
     <ds:schemaRef ds:uri="http://schemas.openxmlformats.org/officeDocument/2006/bibliography"/>
   </ds:schemaRefs>

</xml_diff>

<commit_message>
last web version and db_script
</commit_message>
<xml_diff>
--- a/Documentation/BOSST-GARREN TALDEA/BOSST-GARREN TALDEA.docx
+++ b/Documentation/BOSST-GARREN TALDEA/BOSST-GARREN TALDEA.docx
@@ -292,6 +292,7 @@
         </w:rPr>
         <w:t xml:space="preserve"> </w:t>
       </w:r>
+      <w:proofErr w:type="spellStart"/>
       <w:r>
         <w:rPr>
           <w:b/>
@@ -302,6 +303,7 @@
         </w:rPr>
         <w:t>Abde</w:t>
       </w:r>
+      <w:proofErr w:type="spellEnd"/>
       <w:r>
         <w:rPr>
           <w:b/>
@@ -320,8 +322,20 @@
           <w:szCs w:val="36"/>
           <w:lang w:val="en-US"/>
         </w:rPr>
-        <w:t xml:space="preserve"> and Beñat</w:t>
-      </w:r>
+        <w:t xml:space="preserve"> and </w:t>
+      </w:r>
+      <w:proofErr w:type="spellStart"/>
+      <w:r>
+        <w:rPr>
+          <w:b/>
+          <w:color w:val="000000"/>
+          <w:sz w:val="36"/>
+          <w:szCs w:val="36"/>
+          <w:lang w:val="en-US"/>
+        </w:rPr>
+        <w:t>Beñat</w:t>
+      </w:r>
+      <w:proofErr w:type="spellEnd"/>
     </w:p>
     <w:p>
       <w:pPr>
@@ -1359,90 +1373,135 @@
                 <w:bCs/>
               </w:rPr>
             </w:pPr>
+            <w:proofErr w:type="spellStart"/>
             <w:r>
               <w:rPr>
                 <w:b/>
                 <w:bCs/>
               </w:rPr>
-              <w:t>Duration (hours)</w:t>
-            </w:r>
-          </w:p>
-        </w:tc>
-        <w:tc>
-          <w:tcPr>
-            <w:tcW w:w="1388" w:type="dxa"/>
-            <w:tcBorders>
-              <w:left w:val="double" w:sz="4" w:space="0" w:color="auto"/>
-              <w:bottom w:val="double" w:sz="4" w:space="0" w:color="auto"/>
-              <w:right w:val="double" w:sz="4" w:space="0" w:color="auto"/>
-            </w:tcBorders>
-          </w:tcPr>
-          <w:p>
-            <w:pPr>
-              <w:jc w:val="center"/>
+              <w:t>Duration</w:t>
+            </w:r>
+            <w:proofErr w:type="spellEnd"/>
+            <w:r>
               <w:rPr>
                 <w:b/>
                 <w:bCs/>
               </w:rPr>
-            </w:pPr>
+              <w:t xml:space="preserve"> (</w:t>
+            </w:r>
+            <w:proofErr w:type="spellStart"/>
             <w:r>
               <w:rPr>
                 <w:b/>
                 <w:bCs/>
               </w:rPr>
-              <w:t>Beginning date</w:t>
-            </w:r>
-          </w:p>
-        </w:tc>
-        <w:tc>
-          <w:tcPr>
-            <w:tcW w:w="1276" w:type="dxa"/>
-            <w:tcBorders>
-              <w:left w:val="double" w:sz="4" w:space="0" w:color="auto"/>
-              <w:bottom w:val="double" w:sz="4" w:space="0" w:color="auto"/>
-              <w:right w:val="double" w:sz="4" w:space="0" w:color="auto"/>
-            </w:tcBorders>
-          </w:tcPr>
-          <w:p>
-            <w:pPr>
-              <w:jc w:val="center"/>
+              <w:t>hours</w:t>
+            </w:r>
+            <w:proofErr w:type="spellEnd"/>
+            <w:r>
               <w:rPr>
                 <w:b/>
                 <w:bCs/>
               </w:rPr>
-            </w:pPr>
-            <w:r>
+              <w:t>)</w:t>
+            </w:r>
+          </w:p>
+        </w:tc>
+        <w:tc>
+          <w:tcPr>
+            <w:tcW w:w="1388" w:type="dxa"/>
+            <w:tcBorders>
+              <w:left w:val="double" w:sz="4" w:space="0" w:color="auto"/>
+              <w:bottom w:val="double" w:sz="4" w:space="0" w:color="auto"/>
+              <w:right w:val="double" w:sz="4" w:space="0" w:color="auto"/>
+            </w:tcBorders>
+          </w:tcPr>
+          <w:p>
+            <w:pPr>
+              <w:jc w:val="center"/>
               <w:rPr>
                 <w:b/>
                 <w:bCs/>
               </w:rPr>
-              <w:t>Finishing date</w:t>
-            </w:r>
-          </w:p>
-        </w:tc>
-        <w:tc>
-          <w:tcPr>
-            <w:tcW w:w="1697" w:type="dxa"/>
-            <w:tcBorders>
-              <w:left w:val="double" w:sz="4" w:space="0" w:color="auto"/>
-              <w:bottom w:val="double" w:sz="4" w:space="0" w:color="auto"/>
-            </w:tcBorders>
-          </w:tcPr>
-          <w:p>
-            <w:pPr>
-              <w:jc w:val="center"/>
+            </w:pPr>
+            <w:proofErr w:type="spellStart"/>
+            <w:r>
               <w:rPr>
                 <w:b/>
                 <w:bCs/>
               </w:rPr>
-            </w:pPr>
+              <w:t>Beginning</w:t>
+            </w:r>
+            <w:proofErr w:type="spellEnd"/>
             <w:r>
               <w:rPr>
                 <w:b/>
                 <w:bCs/>
               </w:rPr>
+              <w:t xml:space="preserve"> date</w:t>
+            </w:r>
+          </w:p>
+        </w:tc>
+        <w:tc>
+          <w:tcPr>
+            <w:tcW w:w="1276" w:type="dxa"/>
+            <w:tcBorders>
+              <w:left w:val="double" w:sz="4" w:space="0" w:color="auto"/>
+              <w:bottom w:val="double" w:sz="4" w:space="0" w:color="auto"/>
+              <w:right w:val="double" w:sz="4" w:space="0" w:color="auto"/>
+            </w:tcBorders>
+          </w:tcPr>
+          <w:p>
+            <w:pPr>
+              <w:jc w:val="center"/>
+              <w:rPr>
+                <w:b/>
+                <w:bCs/>
+              </w:rPr>
+            </w:pPr>
+            <w:proofErr w:type="spellStart"/>
+            <w:r>
+              <w:rPr>
+                <w:b/>
+                <w:bCs/>
+              </w:rPr>
+              <w:t>Finishing</w:t>
+            </w:r>
+            <w:proofErr w:type="spellEnd"/>
+            <w:r>
+              <w:rPr>
+                <w:b/>
+                <w:bCs/>
+              </w:rPr>
+              <w:t xml:space="preserve"> date</w:t>
+            </w:r>
+          </w:p>
+        </w:tc>
+        <w:tc>
+          <w:tcPr>
+            <w:tcW w:w="1697" w:type="dxa"/>
+            <w:tcBorders>
+              <w:left w:val="double" w:sz="4" w:space="0" w:color="auto"/>
+              <w:bottom w:val="double" w:sz="4" w:space="0" w:color="auto"/>
+            </w:tcBorders>
+          </w:tcPr>
+          <w:p>
+            <w:pPr>
+              <w:jc w:val="center"/>
+              <w:rPr>
+                <w:b/>
+                <w:bCs/>
+              </w:rPr>
+            </w:pPr>
+            <w:proofErr w:type="spellStart"/>
+            <w:r>
+              <w:rPr>
+                <w:b/>
+                <w:bCs/>
+              </w:rPr>
               <w:t>Responsible</w:t>
             </w:r>
+            <w:proofErr w:type="spellEnd"/>
           </w:p>
         </w:tc>
       </w:tr>
@@ -1658,14 +1717,27 @@
                 <w:lang w:val="en-US"/>
               </w:rPr>
             </w:pPr>
-            <w:r>
-              <w:rPr>
-                <w:lang w:val="en-US"/>
-              </w:rPr>
-              <w:t xml:space="preserve">Beñat, </w:t>
-            </w:r>
-            <w:r>
-              <w:t>Abde, Jon</w:t>
+            <w:proofErr w:type="spellStart"/>
+            <w:r>
+              <w:rPr>
+                <w:lang w:val="en-US"/>
+              </w:rPr>
+              <w:t>Beñat</w:t>
+            </w:r>
+            <w:proofErr w:type="spellEnd"/>
+            <w:r>
+              <w:rPr>
+                <w:lang w:val="en-US"/>
+              </w:rPr>
+              <w:t xml:space="preserve">, </w:t>
+            </w:r>
+            <w:proofErr w:type="spellStart"/>
+            <w:r>
+              <w:t>Abde</w:t>
+            </w:r>
+            <w:proofErr w:type="spellEnd"/>
+            <w:r>
+              <w:t>, Jon</w:t>
             </w:r>
           </w:p>
         </w:tc>
@@ -1780,12 +1852,14 @@
                 <w:lang w:val="en-US"/>
               </w:rPr>
             </w:pPr>
+            <w:proofErr w:type="spellStart"/>
             <w:r>
               <w:rPr>
                 <w:lang w:val="en-US"/>
               </w:rPr>
               <w:t>Beñat</w:t>
             </w:r>
+            <w:proofErr w:type="spellEnd"/>
           </w:p>
         </w:tc>
       </w:tr>
@@ -1807,8 +1881,16 @@
               <w:rPr>
                 <w:lang w:val="en-US"/>
               </w:rPr>
-              <w:t xml:space="preserve">   2.2 Project analisys</w:t>
-            </w:r>
+              <w:t xml:space="preserve">   2.2 Project </w:t>
+            </w:r>
+            <w:proofErr w:type="spellStart"/>
+            <w:r>
+              <w:rPr>
+                <w:lang w:val="en-US"/>
+              </w:rPr>
+              <w:t>analisys</w:t>
+            </w:r>
+            <w:proofErr w:type="spellEnd"/>
           </w:p>
         </w:tc>
         <w:tc>
@@ -1894,14 +1976,27 @@
             </w:tcBorders>
           </w:tcPr>
           <w:p>
-            <w:r>
-              <w:rPr>
-                <w:lang w:val="en-US"/>
-              </w:rPr>
-              <w:t xml:space="preserve">Beñat, </w:t>
-            </w:r>
-            <w:r>
-              <w:t>Abde, Jon</w:t>
+            <w:proofErr w:type="spellStart"/>
+            <w:r>
+              <w:rPr>
+                <w:lang w:val="en-US"/>
+              </w:rPr>
+              <w:t>Beñat</w:t>
+            </w:r>
+            <w:proofErr w:type="spellEnd"/>
+            <w:r>
+              <w:rPr>
+                <w:lang w:val="en-US"/>
+              </w:rPr>
+              <w:t xml:space="preserve">, </w:t>
+            </w:r>
+            <w:proofErr w:type="spellStart"/>
+            <w:r>
+              <w:t>Abde</w:t>
+            </w:r>
+            <w:proofErr w:type="spellEnd"/>
+            <w:r>
+              <w:t>, Jon</w:t>
             </w:r>
           </w:p>
         </w:tc>
@@ -1916,8 +2011,21 @@
           </w:tcPr>
           <w:p>
             <w:r>
-              <w:t xml:space="preserve">   2.3 Application design</w:t>
-            </w:r>
+              <w:t xml:space="preserve">   2.3 </w:t>
+            </w:r>
+            <w:proofErr w:type="spellStart"/>
+            <w:r>
+              <w:t>Application</w:t>
+            </w:r>
+            <w:proofErr w:type="spellEnd"/>
+            <w:r>
+              <w:t xml:space="preserve"> </w:t>
+            </w:r>
+            <w:proofErr w:type="spellStart"/>
+            <w:r>
+              <w:t>design</w:t>
+            </w:r>
+            <w:proofErr w:type="spellEnd"/>
           </w:p>
         </w:tc>
         <w:tc>
@@ -1990,14 +2098,27 @@
                 <w:tab w:val="clear" w:pos="8504"/>
               </w:tabs>
             </w:pPr>
-            <w:r>
-              <w:rPr>
-                <w:lang w:val="en-US"/>
-              </w:rPr>
-              <w:t xml:space="preserve">Beñat, </w:t>
-            </w:r>
-            <w:r>
-              <w:t>Abde, Jon</w:t>
+            <w:proofErr w:type="spellStart"/>
+            <w:r>
+              <w:rPr>
+                <w:lang w:val="en-US"/>
+              </w:rPr>
+              <w:t>Beñat</w:t>
+            </w:r>
+            <w:proofErr w:type="spellEnd"/>
+            <w:r>
+              <w:rPr>
+                <w:lang w:val="en-US"/>
+              </w:rPr>
+              <w:t xml:space="preserve">, </w:t>
+            </w:r>
+            <w:proofErr w:type="spellStart"/>
+            <w:r>
+              <w:t>Abde</w:t>
+            </w:r>
+            <w:proofErr w:type="spellEnd"/>
+            <w:r>
+              <w:t>, Jon</w:t>
             </w:r>
           </w:p>
         </w:tc>
@@ -2012,8 +2133,13 @@
           </w:tcPr>
           <w:p>
             <w:r>
-              <w:t xml:space="preserve">     2.3.1 USE-CASE Diagram</w:t>
-            </w:r>
+              <w:t xml:space="preserve">     2.3.1 USE-CASE </w:t>
+            </w:r>
+            <w:proofErr w:type="spellStart"/>
+            <w:r>
+              <w:t>Diagram</w:t>
+            </w:r>
+            <w:proofErr w:type="spellEnd"/>
           </w:p>
         </w:tc>
         <w:tc>
@@ -2079,14 +2205,27 @@
             </w:tcBorders>
           </w:tcPr>
           <w:p>
-            <w:r>
-              <w:rPr>
-                <w:lang w:val="en-US"/>
-              </w:rPr>
-              <w:t xml:space="preserve">Beñat, </w:t>
-            </w:r>
-            <w:r>
-              <w:t>Abde, Jon</w:t>
+            <w:proofErr w:type="spellStart"/>
+            <w:r>
+              <w:rPr>
+                <w:lang w:val="en-US"/>
+              </w:rPr>
+              <w:t>Beñat</w:t>
+            </w:r>
+            <w:proofErr w:type="spellEnd"/>
+            <w:r>
+              <w:rPr>
+                <w:lang w:val="en-US"/>
+              </w:rPr>
+              <w:t xml:space="preserve">, </w:t>
+            </w:r>
+            <w:proofErr w:type="spellStart"/>
+            <w:r>
+              <w:t>Abde</w:t>
+            </w:r>
+            <w:proofErr w:type="spellEnd"/>
+            <w:r>
+              <w:t>, Jon</w:t>
             </w:r>
           </w:p>
         </w:tc>
@@ -2185,9 +2324,11 @@
             <w:pPr>
               <w:ind w:left="708"/>
             </w:pPr>
+            <w:proofErr w:type="spellStart"/>
             <w:r>
               <w:t>Abde</w:t>
             </w:r>
+            <w:proofErr w:type="spellEnd"/>
           </w:p>
         </w:tc>
         <w:tc>
@@ -2267,9 +2408,11 @@
             <w:pPr>
               <w:ind w:left="708"/>
             </w:pPr>
+            <w:proofErr w:type="spellStart"/>
             <w:r>
               <w:t>Benat</w:t>
             </w:r>
+            <w:proofErr w:type="spellEnd"/>
           </w:p>
         </w:tc>
         <w:tc>
@@ -2429,8 +2572,21 @@
           </w:tcPr>
           <w:p>
             <w:r>
-              <w:t xml:space="preserve">     2.3.2 Class Diagram</w:t>
-            </w:r>
+              <w:t xml:space="preserve">     2.3.2 </w:t>
+            </w:r>
+            <w:proofErr w:type="spellStart"/>
+            <w:r>
+              <w:t>Class</w:t>
+            </w:r>
+            <w:proofErr w:type="spellEnd"/>
+            <w:r>
+              <w:t xml:space="preserve"> </w:t>
+            </w:r>
+            <w:proofErr w:type="spellStart"/>
+            <w:r>
+              <w:t>Diagram</w:t>
+            </w:r>
+            <w:proofErr w:type="spellEnd"/>
           </w:p>
         </w:tc>
         <w:tc>
@@ -2496,14 +2652,27 @@
             </w:tcBorders>
           </w:tcPr>
           <w:p>
-            <w:r>
-              <w:rPr>
-                <w:lang w:val="en-US"/>
-              </w:rPr>
-              <w:t xml:space="preserve">Beñat, </w:t>
-            </w:r>
-            <w:r>
-              <w:t>Abde, Jon</w:t>
+            <w:proofErr w:type="spellStart"/>
+            <w:r>
+              <w:rPr>
+                <w:lang w:val="en-US"/>
+              </w:rPr>
+              <w:t>Beñat</w:t>
+            </w:r>
+            <w:proofErr w:type="spellEnd"/>
+            <w:r>
+              <w:rPr>
+                <w:lang w:val="en-US"/>
+              </w:rPr>
+              <w:t xml:space="preserve">, </w:t>
+            </w:r>
+            <w:proofErr w:type="spellStart"/>
+            <w:r>
+              <w:t>Abde</w:t>
+            </w:r>
+            <w:proofErr w:type="spellEnd"/>
+            <w:r>
+              <w:t>, Jon</w:t>
             </w:r>
           </w:p>
         </w:tc>
@@ -2518,8 +2687,21 @@
           </w:tcPr>
           <w:p>
             <w:r>
-              <w:t xml:space="preserve">     2.3.3 Activity Diagram</w:t>
-            </w:r>
+              <w:t xml:space="preserve">     2.3.3 </w:t>
+            </w:r>
+            <w:proofErr w:type="spellStart"/>
+            <w:r>
+              <w:t>Activity</w:t>
+            </w:r>
+            <w:proofErr w:type="spellEnd"/>
+            <w:r>
+              <w:t xml:space="preserve"> </w:t>
+            </w:r>
+            <w:proofErr w:type="spellStart"/>
+            <w:r>
+              <w:t>Diagram</w:t>
+            </w:r>
+            <w:proofErr w:type="spellEnd"/>
           </w:p>
         </w:tc>
         <w:tc>
@@ -2585,14 +2767,27 @@
             </w:tcBorders>
           </w:tcPr>
           <w:p>
-            <w:r>
-              <w:rPr>
-                <w:lang w:val="en-US"/>
-              </w:rPr>
-              <w:t xml:space="preserve">Beñat, </w:t>
-            </w:r>
-            <w:r>
-              <w:t>Abde, Jon</w:t>
+            <w:proofErr w:type="spellStart"/>
+            <w:r>
+              <w:rPr>
+                <w:lang w:val="en-US"/>
+              </w:rPr>
+              <w:t>Beñat</w:t>
+            </w:r>
+            <w:proofErr w:type="spellEnd"/>
+            <w:r>
+              <w:rPr>
+                <w:lang w:val="en-US"/>
+              </w:rPr>
+              <w:t xml:space="preserve">, </w:t>
+            </w:r>
+            <w:proofErr w:type="spellStart"/>
+            <w:r>
+              <w:t>Abde</w:t>
+            </w:r>
+            <w:proofErr w:type="spellEnd"/>
+            <w:r>
+              <w:t>, Jon</w:t>
             </w:r>
           </w:p>
         </w:tc>
@@ -2691,9 +2886,11 @@
             <w:pPr>
               <w:ind w:left="708"/>
             </w:pPr>
+            <w:proofErr w:type="spellStart"/>
             <w:r>
               <w:t>Abde</w:t>
             </w:r>
+            <w:proofErr w:type="spellEnd"/>
           </w:p>
         </w:tc>
         <w:tc>
@@ -2773,9 +2970,11 @@
             <w:pPr>
               <w:ind w:left="708"/>
             </w:pPr>
+            <w:proofErr w:type="spellStart"/>
             <w:r>
               <w:t>Benat</w:t>
             </w:r>
+            <w:proofErr w:type="spellEnd"/>
           </w:p>
         </w:tc>
         <w:tc>
@@ -2935,8 +3134,13 @@
           </w:tcPr>
           <w:p>
             <w:r>
-              <w:t xml:space="preserve">     2.3.4 E-R Diagram</w:t>
-            </w:r>
+              <w:t xml:space="preserve">     2.3.4 E-R </w:t>
+            </w:r>
+            <w:proofErr w:type="spellStart"/>
+            <w:r>
+              <w:t>Diagram</w:t>
+            </w:r>
+            <w:proofErr w:type="spellEnd"/>
           </w:p>
         </w:tc>
         <w:tc>
@@ -3008,14 +3212,27 @@
             </w:tcBorders>
           </w:tcPr>
           <w:p>
-            <w:r>
-              <w:rPr>
-                <w:lang w:val="en-US"/>
-              </w:rPr>
-              <w:t xml:space="preserve">Beñat, </w:t>
-            </w:r>
-            <w:r>
-              <w:t>Abde, Jon</w:t>
+            <w:proofErr w:type="spellStart"/>
+            <w:r>
+              <w:rPr>
+                <w:lang w:val="en-US"/>
+              </w:rPr>
+              <w:t>Beñat</w:t>
+            </w:r>
+            <w:proofErr w:type="spellEnd"/>
+            <w:r>
+              <w:rPr>
+                <w:lang w:val="en-US"/>
+              </w:rPr>
+              <w:t xml:space="preserve">, </w:t>
+            </w:r>
+            <w:proofErr w:type="spellStart"/>
+            <w:r>
+              <w:t>Abde</w:t>
+            </w:r>
+            <w:proofErr w:type="spellEnd"/>
+            <w:r>
+              <w:t>, Jon</w:t>
             </w:r>
           </w:p>
         </w:tc>
@@ -3532,14 +3749,27 @@
                 <w:lang w:val="en-US"/>
               </w:rPr>
             </w:pPr>
-            <w:r>
-              <w:rPr>
-                <w:lang w:val="en-US"/>
-              </w:rPr>
-              <w:t xml:space="preserve">Beñat, </w:t>
-            </w:r>
-            <w:r>
-              <w:t>Abde, Jon</w:t>
+            <w:proofErr w:type="spellStart"/>
+            <w:r>
+              <w:rPr>
+                <w:lang w:val="en-US"/>
+              </w:rPr>
+              <w:t>Beñat</w:t>
+            </w:r>
+            <w:proofErr w:type="spellEnd"/>
+            <w:r>
+              <w:rPr>
+                <w:lang w:val="en-US"/>
+              </w:rPr>
+              <w:t xml:space="preserve">, </w:t>
+            </w:r>
+            <w:proofErr w:type="spellStart"/>
+            <w:r>
+              <w:t>Abde</w:t>
+            </w:r>
+            <w:proofErr w:type="spellEnd"/>
+            <w:r>
+              <w:t>, Jon</w:t>
             </w:r>
           </w:p>
         </w:tc>
@@ -3632,12 +3862,14 @@
                 <w:lang w:val="en-US"/>
               </w:rPr>
             </w:pPr>
+            <w:proofErr w:type="spellStart"/>
             <w:r>
               <w:rPr>
                 <w:lang w:val="en-US"/>
               </w:rPr>
               <w:t>Beñat</w:t>
             </w:r>
+            <w:proofErr w:type="spellEnd"/>
           </w:p>
         </w:tc>
       </w:tr>
@@ -3723,14 +3955,27 @@
                 <w:lang w:val="en-US"/>
               </w:rPr>
             </w:pPr>
-            <w:r>
-              <w:rPr>
-                <w:lang w:val="en-US"/>
-              </w:rPr>
-              <w:t xml:space="preserve">Beñat, </w:t>
-            </w:r>
-            <w:r>
-              <w:t>Abde, Jon</w:t>
+            <w:proofErr w:type="spellStart"/>
+            <w:r>
+              <w:rPr>
+                <w:lang w:val="en-US"/>
+              </w:rPr>
+              <w:t>Beñat</w:t>
+            </w:r>
+            <w:proofErr w:type="spellEnd"/>
+            <w:r>
+              <w:rPr>
+                <w:lang w:val="en-US"/>
+              </w:rPr>
+              <w:t xml:space="preserve">, </w:t>
+            </w:r>
+            <w:proofErr w:type="spellStart"/>
+            <w:r>
+              <w:t>Abde</w:t>
+            </w:r>
+            <w:proofErr w:type="spellEnd"/>
+            <w:r>
+              <w:t>, Jon</w:t>
             </w:r>
           </w:p>
         </w:tc>
@@ -3915,6 +4160,7 @@
                 <w:lang w:val="en-US"/>
               </w:rPr>
             </w:pPr>
+            <w:proofErr w:type="spellStart"/>
             <w:r>
               <w:rPr>
                 <w:lang w:val="en-US"/>
@@ -3933,6 +4179,7 @@
               </w:rPr>
               <w:t>Jon</w:t>
             </w:r>
+            <w:proofErr w:type="spellEnd"/>
           </w:p>
         </w:tc>
       </w:tr>
@@ -4116,6 +4363,7 @@
                 <w:lang w:val="en-US"/>
               </w:rPr>
             </w:pPr>
+            <w:proofErr w:type="spellStart"/>
             <w:r>
               <w:rPr>
                 <w:lang w:val="en-US"/>
@@ -4128,6 +4376,7 @@
               </w:rPr>
               <w:t>,Jon</w:t>
             </w:r>
+            <w:proofErr w:type="spellEnd"/>
           </w:p>
         </w:tc>
       </w:tr>
@@ -4220,12 +4469,14 @@
                 <w:lang w:val="en-US"/>
               </w:rPr>
             </w:pPr>
+            <w:proofErr w:type="spellStart"/>
             <w:r>
               <w:rPr>
                 <w:lang w:val="en-US"/>
               </w:rPr>
               <w:t>Abde,Beñat</w:t>
             </w:r>
+            <w:proofErr w:type="spellEnd"/>
           </w:p>
         </w:tc>
       </w:tr>
@@ -4312,12 +4563,14 @@
                 <w:lang w:val="en-US"/>
               </w:rPr>
             </w:pPr>
+            <w:proofErr w:type="spellStart"/>
             <w:r>
               <w:rPr>
                 <w:lang w:val="en-US"/>
               </w:rPr>
               <w:t>Beñat</w:t>
             </w:r>
+            <w:proofErr w:type="spellEnd"/>
           </w:p>
         </w:tc>
       </w:tr>
@@ -4410,12 +4663,14 @@
                 <w:lang w:val="en-US"/>
               </w:rPr>
             </w:pPr>
+            <w:proofErr w:type="spellStart"/>
             <w:r>
               <w:rPr>
                 <w:lang w:val="en-US"/>
               </w:rPr>
               <w:t>Beñat,Jon</w:t>
             </w:r>
+            <w:proofErr w:type="spellEnd"/>
           </w:p>
         </w:tc>
       </w:tr>
@@ -4507,12 +4762,14 @@
                 <w:lang w:val="en-US"/>
               </w:rPr>
             </w:pPr>
+            <w:proofErr w:type="spellStart"/>
             <w:r>
               <w:rPr>
                 <w:lang w:val="en-US"/>
               </w:rPr>
               <w:t>Beñat,Jon</w:t>
             </w:r>
+            <w:proofErr w:type="spellEnd"/>
           </w:p>
         </w:tc>
       </w:tr>
@@ -4604,12 +4861,14 @@
                 <w:lang w:val="en-US"/>
               </w:rPr>
             </w:pPr>
+            <w:proofErr w:type="spellStart"/>
             <w:r>
               <w:rPr>
                 <w:lang w:val="en-US"/>
               </w:rPr>
               <w:t>Abde</w:t>
             </w:r>
+            <w:proofErr w:type="spellEnd"/>
           </w:p>
         </w:tc>
       </w:tr>
@@ -4714,10 +4973,7 @@
           </w:tcPr>
           <w:p>
             <w:r>
-              <w:t xml:space="preserve">16. </w:t>
-            </w:r>
-            <w:r>
-              <w:t>DOCUMENT CODE</w:t>
+              <w:t>16. DOCUMENT CODE</w:t>
             </w:r>
           </w:p>
         </w:tc>
@@ -4795,12 +5051,14 @@
                 <w:lang w:val="en-US"/>
               </w:rPr>
             </w:pPr>
+            <w:proofErr w:type="spellStart"/>
             <w:r>
               <w:rPr>
                 <w:lang w:val="en-US"/>
               </w:rPr>
               <w:t>Abde,Jon</w:t>
             </w:r>
+            <w:proofErr w:type="spellEnd"/>
           </w:p>
         </w:tc>
       </w:tr>
@@ -4892,12 +5150,14 @@
                 <w:lang w:val="en-US"/>
               </w:rPr>
             </w:pPr>
+            <w:proofErr w:type="spellStart"/>
             <w:r>
               <w:rPr>
                 <w:lang w:val="en-US"/>
               </w:rPr>
               <w:t>Abde,Beñat</w:t>
             </w:r>
+            <w:proofErr w:type="spellEnd"/>
           </w:p>
         </w:tc>
       </w:tr>
@@ -4995,8 +5255,6 @@
               </w:rPr>
               <w:t>Jon</w:t>
             </w:r>
-            <w:bookmarkStart w:id="0" w:name="_GoBack"/>
-            <w:bookmarkEnd w:id="0"/>
           </w:p>
         </w:tc>
       </w:tr>
@@ -5088,12 +5346,242 @@
                 <w:lang w:val="en-US"/>
               </w:rPr>
             </w:pPr>
-            <w:r>
-              <w:rPr>
-                <w:lang w:val="en-US"/>
-              </w:rPr>
-              <w:t xml:space="preserve">Beñat, Jon </w:t>
-            </w:r>
+            <w:proofErr w:type="spellStart"/>
+            <w:r>
+              <w:rPr>
+                <w:lang w:val="en-US"/>
+              </w:rPr>
+              <w:t>Beñat</w:t>
+            </w:r>
+            <w:proofErr w:type="spellEnd"/>
+            <w:r>
+              <w:rPr>
+                <w:lang w:val="en-US"/>
+              </w:rPr>
+              <w:t xml:space="preserve">, Jon </w:t>
+            </w:r>
+          </w:p>
+        </w:tc>
+      </w:tr>
+      <w:tr>
+        <w:tc>
+          <w:tcPr>
+            <w:tcW w:w="3320" w:type="dxa"/>
+            <w:tcBorders>
+              <w:right w:val="double" w:sz="4" w:space="0" w:color="auto"/>
+            </w:tcBorders>
+          </w:tcPr>
+          <w:p/>
+        </w:tc>
+        <w:tc>
+          <w:tcPr>
+            <w:tcW w:w="963" w:type="dxa"/>
+            <w:tcBorders>
+              <w:right w:val="double" w:sz="4" w:space="0" w:color="auto"/>
+            </w:tcBorders>
+          </w:tcPr>
+          <w:p/>
+        </w:tc>
+        <w:tc>
+          <w:tcPr>
+            <w:tcW w:w="1388" w:type="dxa"/>
+            <w:tcBorders>
+              <w:left w:val="double" w:sz="4" w:space="0" w:color="auto"/>
+              <w:right w:val="double" w:sz="4" w:space="0" w:color="auto"/>
+            </w:tcBorders>
+          </w:tcPr>
+          <w:p>
+            <w:pPr>
+              <w:pStyle w:val="Encabezado"/>
+              <w:tabs>
+                <w:tab w:val="clear" w:pos="4252"/>
+                <w:tab w:val="clear" w:pos="8504"/>
+              </w:tabs>
+            </w:pPr>
+          </w:p>
+        </w:tc>
+        <w:tc>
+          <w:tcPr>
+            <w:tcW w:w="1276" w:type="dxa"/>
+            <w:tcBorders>
+              <w:left w:val="double" w:sz="4" w:space="0" w:color="auto"/>
+              <w:right w:val="double" w:sz="4" w:space="0" w:color="auto"/>
+            </w:tcBorders>
+          </w:tcPr>
+          <w:p>
+            <w:pPr>
+              <w:pStyle w:val="Encabezado"/>
+              <w:tabs>
+                <w:tab w:val="clear" w:pos="4252"/>
+                <w:tab w:val="clear" w:pos="8504"/>
+              </w:tabs>
+              <w:rPr>
+                <w:lang w:val="en-US"/>
+              </w:rPr>
+            </w:pPr>
+          </w:p>
+        </w:tc>
+        <w:tc>
+          <w:tcPr>
+            <w:tcW w:w="1697" w:type="dxa"/>
+            <w:tcBorders>
+              <w:left w:val="double" w:sz="4" w:space="0" w:color="auto"/>
+            </w:tcBorders>
+          </w:tcPr>
+          <w:p>
+            <w:pPr>
+              <w:rPr>
+                <w:lang w:val="en-US"/>
+              </w:rPr>
+            </w:pPr>
+          </w:p>
+        </w:tc>
+      </w:tr>
+      <w:tr>
+        <w:tc>
+          <w:tcPr>
+            <w:tcW w:w="3320" w:type="dxa"/>
+            <w:tcBorders>
+              <w:right w:val="double" w:sz="4" w:space="0" w:color="auto"/>
+            </w:tcBorders>
+          </w:tcPr>
+          <w:p/>
+        </w:tc>
+        <w:tc>
+          <w:tcPr>
+            <w:tcW w:w="963" w:type="dxa"/>
+            <w:tcBorders>
+              <w:right w:val="double" w:sz="4" w:space="0" w:color="auto"/>
+            </w:tcBorders>
+          </w:tcPr>
+          <w:p/>
+        </w:tc>
+        <w:tc>
+          <w:tcPr>
+            <w:tcW w:w="1388" w:type="dxa"/>
+            <w:tcBorders>
+              <w:left w:val="double" w:sz="4" w:space="0" w:color="auto"/>
+              <w:right w:val="double" w:sz="4" w:space="0" w:color="auto"/>
+            </w:tcBorders>
+          </w:tcPr>
+          <w:p>
+            <w:pPr>
+              <w:pStyle w:val="Encabezado"/>
+              <w:tabs>
+                <w:tab w:val="clear" w:pos="4252"/>
+                <w:tab w:val="clear" w:pos="8504"/>
+              </w:tabs>
+            </w:pPr>
+          </w:p>
+        </w:tc>
+        <w:tc>
+          <w:tcPr>
+            <w:tcW w:w="1276" w:type="dxa"/>
+            <w:tcBorders>
+              <w:left w:val="double" w:sz="4" w:space="0" w:color="auto"/>
+              <w:right w:val="double" w:sz="4" w:space="0" w:color="auto"/>
+            </w:tcBorders>
+          </w:tcPr>
+          <w:p>
+            <w:pPr>
+              <w:pStyle w:val="Encabezado"/>
+              <w:tabs>
+                <w:tab w:val="clear" w:pos="4252"/>
+                <w:tab w:val="clear" w:pos="8504"/>
+              </w:tabs>
+              <w:rPr>
+                <w:lang w:val="en-US"/>
+              </w:rPr>
+            </w:pPr>
+          </w:p>
+        </w:tc>
+        <w:tc>
+          <w:tcPr>
+            <w:tcW w:w="1697" w:type="dxa"/>
+            <w:tcBorders>
+              <w:left w:val="double" w:sz="4" w:space="0" w:color="auto"/>
+            </w:tcBorders>
+          </w:tcPr>
+          <w:p>
+            <w:pPr>
+              <w:rPr>
+                <w:lang w:val="en-US"/>
+              </w:rPr>
+            </w:pPr>
+          </w:p>
+        </w:tc>
+      </w:tr>
+      <w:tr>
+        <w:tc>
+          <w:tcPr>
+            <w:tcW w:w="3320" w:type="dxa"/>
+            <w:tcBorders>
+              <w:right w:val="double" w:sz="4" w:space="0" w:color="auto"/>
+            </w:tcBorders>
+          </w:tcPr>
+          <w:p/>
+        </w:tc>
+        <w:tc>
+          <w:tcPr>
+            <w:tcW w:w="963" w:type="dxa"/>
+            <w:tcBorders>
+              <w:right w:val="double" w:sz="4" w:space="0" w:color="auto"/>
+            </w:tcBorders>
+          </w:tcPr>
+          <w:p/>
+        </w:tc>
+        <w:tc>
+          <w:tcPr>
+            <w:tcW w:w="1388" w:type="dxa"/>
+            <w:tcBorders>
+              <w:left w:val="double" w:sz="4" w:space="0" w:color="auto"/>
+              <w:right w:val="double" w:sz="4" w:space="0" w:color="auto"/>
+            </w:tcBorders>
+          </w:tcPr>
+          <w:p>
+            <w:pPr>
+              <w:pStyle w:val="Encabezado"/>
+              <w:tabs>
+                <w:tab w:val="clear" w:pos="4252"/>
+                <w:tab w:val="clear" w:pos="8504"/>
+              </w:tabs>
+            </w:pPr>
+          </w:p>
+        </w:tc>
+        <w:tc>
+          <w:tcPr>
+            <w:tcW w:w="1276" w:type="dxa"/>
+            <w:tcBorders>
+              <w:left w:val="double" w:sz="4" w:space="0" w:color="auto"/>
+              <w:right w:val="double" w:sz="4" w:space="0" w:color="auto"/>
+            </w:tcBorders>
+          </w:tcPr>
+          <w:p>
+            <w:pPr>
+              <w:pStyle w:val="Encabezado"/>
+              <w:tabs>
+                <w:tab w:val="clear" w:pos="4252"/>
+                <w:tab w:val="clear" w:pos="8504"/>
+              </w:tabs>
+              <w:rPr>
+                <w:lang w:val="en-US"/>
+              </w:rPr>
+            </w:pPr>
+          </w:p>
+        </w:tc>
+        <w:tc>
+          <w:tcPr>
+            <w:tcW w:w="1697" w:type="dxa"/>
+            <w:tcBorders>
+              <w:left w:val="double" w:sz="4" w:space="0" w:color="auto"/>
+            </w:tcBorders>
+          </w:tcPr>
+          <w:p>
+            <w:pPr>
+              <w:rPr>
+                <w:lang w:val="en-US"/>
+              </w:rPr>
+            </w:pPr>
           </w:p>
         </w:tc>
       </w:tr>
@@ -5313,6 +5801,8 @@
         </w:rPr>
         <w:t xml:space="preserve"> </w:t>
       </w:r>
+      <w:bookmarkStart w:id="0" w:name="_GoBack"/>
+      <w:bookmarkEnd w:id="0"/>
     </w:p>
     <w:p>
       <w:pPr>
@@ -5392,7 +5882,21 @@
         <w:rPr>
           <w:lang w:val="en-US"/>
         </w:rPr>
-        <w:t xml:space="preserve">We have to create an application for Durango beekeepers association named “Erlete” to manage the extractions in the </w:t>
+        <w:t>We have to create an application for Durango beekeepers association named “</w:t>
+      </w:r>
+      <w:proofErr w:type="spellStart"/>
+      <w:r>
+        <w:rPr>
+          <w:lang w:val="en-US"/>
+        </w:rPr>
+        <w:t>Erlete</w:t>
+      </w:r>
+      <w:proofErr w:type="spellEnd"/>
+      <w:r>
+        <w:rPr>
+          <w:lang w:val="en-US"/>
+        </w:rPr>
+        <w:t xml:space="preserve">” to manage the extractions in the </w:t>
       </w:r>
       <w:r>
         <w:rPr>
@@ -7644,7 +8148,7 @@
               <w:noProof/>
               <w:sz w:val="16"/>
             </w:rPr>
-            <w:t>4</w:t>
+            <w:t>10</w:t>
           </w:r>
           <w:r>
             <w:rPr>
@@ -9486,7 +9990,7 @@
 </file>
 
 <file path=customXml/itemProps1.xml><?xml version="1.0" encoding="utf-8"?>
-<ds:datastoreItem xmlns:ds="http://schemas.openxmlformats.org/officeDocument/2006/customXml" ds:itemID="{D56FDB1E-D789-41BB-BD47-CC1ADFADF47B}">
+<ds:datastoreItem xmlns:ds="http://schemas.openxmlformats.org/officeDocument/2006/customXml" ds:itemID="{549D9EE4-23B5-4FE3-98EA-36E53B12D086}">
   <ds:schemaRefs>
     <ds:schemaRef ds:uri="http://schemas.openxmlformats.org/officeDocument/2006/bibliography"/>
   </ds:schemaRefs>

</xml_diff>

<commit_message>
Documentation (Java part) finished
</commit_message>
<xml_diff>
--- a/Documentation/BOSST-GARREN TALDEA/BOSST-GARREN TALDEA.docx
+++ b/Documentation/BOSST-GARREN TALDEA/BOSST-GARREN TALDEA.docx
@@ -10105,32 +10105,6 @@
           <w:lang w:val="en-US"/>
         </w:rPr>
       </w:pPr>
-      <w:r>
-        <w:rPr>
-          <w:lang w:val="en-US"/>
-        </w:rPr>
-        <w:t>To charge the fee the accountant must calculate</w:t>
-      </w:r>
-      <w:r>
-        <w:rPr>
-          <w:lang w:val="en-US"/>
-        </w:rPr>
-        <w:t xml:space="preserve"> the fee before charge it otherwise a warning </w:t>
-      </w:r>
-      <w:proofErr w:type="gramStart"/>
-      <w:r>
-        <w:rPr>
-          <w:lang w:val="en-US"/>
-        </w:rPr>
-        <w:t>will  come</w:t>
-      </w:r>
-      <w:proofErr w:type="gramEnd"/>
-      <w:r>
-        <w:rPr>
-          <w:lang w:val="en-US"/>
-        </w:rPr>
-        <w:t xml:space="preserve"> out.</w:t>
-      </w:r>
     </w:p>
     <w:p>
       <w:pPr>
@@ -10144,8 +10118,24 @@
           <w:lang w:val="en-US"/>
         </w:rPr>
       </w:pPr>
-      <w:bookmarkStart w:id="14" w:name="_GoBack"/>
-      <w:bookmarkEnd w:id="14"/>
+      <w:r>
+        <w:rPr>
+          <w:lang w:val="en-US"/>
+        </w:rPr>
+        <w:t xml:space="preserve">To charge the fee the accountant must calculate the fee before charge it otherwise a warning </w:t>
+      </w:r>
+      <w:r>
+        <w:rPr>
+          <w:lang w:val="en-US"/>
+        </w:rPr>
+        <w:t>will come</w:t>
+      </w:r>
+      <w:r>
+        <w:rPr>
+          <w:lang w:val="en-US"/>
+        </w:rPr>
+        <w:t xml:space="preserve"> out.</w:t>
+      </w:r>
     </w:p>
     <w:p>
       <w:pPr>
@@ -10159,37 +10149,494 @@
           <w:lang w:val="en-US"/>
         </w:rPr>
       </w:pPr>
-    </w:p>
-    <w:p>
-      <w:pPr>
-        <w:rPr>
-          <w:lang w:val="en-US"/>
-        </w:rPr>
-      </w:pPr>
-    </w:p>
-    <w:p>
-      <w:pPr>
-        <w:rPr>
-          <w:lang w:val="en-US"/>
-        </w:rPr>
-      </w:pPr>
-    </w:p>
-    <w:p>
-      <w:pPr>
-        <w:rPr>
-          <w:lang w:val="en-US"/>
-        </w:rPr>
-      </w:pPr>
-    </w:p>
-    <w:p>
-      <w:pPr>
-        <w:rPr>
-          <w:lang w:val="en-US"/>
-        </w:rPr>
-      </w:pPr>
-    </w:p>
-    <w:p>
-      <w:pPr>
+      <w:r>
+        <w:rPr>
+          <w:noProof/>
+          <w:lang w:val="en-US" w:eastAsia="en-US"/>
+        </w:rPr>
+        <w:drawing>
+          <wp:inline distT="0" distB="0" distL="0" distR="0" wp14:anchorId="66E30554" wp14:editId="37FD97F3">
+            <wp:extent cx="3371850" cy="3251426"/>
+            <wp:effectExtent l="0" t="0" r="0" b="6350"/>
+            <wp:docPr id="24" name="Imagen 24"/>
+            <wp:cNvGraphicFramePr>
+              <a:graphicFrameLocks xmlns:a="http://schemas.openxmlformats.org/drawingml/2006/main" noChangeAspect="1"/>
+            </wp:cNvGraphicFramePr>
+            <a:graphic xmlns:a="http://schemas.openxmlformats.org/drawingml/2006/main">
+              <a:graphicData uri="http://schemas.openxmlformats.org/drawingml/2006/picture">
+                <pic:pic xmlns:pic="http://schemas.openxmlformats.org/drawingml/2006/picture">
+                  <pic:nvPicPr>
+                    <pic:cNvPr id="1" name=""/>
+                    <pic:cNvPicPr/>
+                  </pic:nvPicPr>
+                  <pic:blipFill>
+                    <a:blip r:embed="rId33"/>
+                    <a:stretch>
+                      <a:fillRect/>
+                    </a:stretch>
+                  </pic:blipFill>
+                  <pic:spPr>
+                    <a:xfrm>
+                      <a:off x="0" y="0"/>
+                      <a:ext cx="3393866" cy="3272655"/>
+                    </a:xfrm>
+                    <a:prstGeom prst="rect">
+                      <a:avLst/>
+                    </a:prstGeom>
+                  </pic:spPr>
+                </pic:pic>
+              </a:graphicData>
+            </a:graphic>
+          </wp:inline>
+        </w:drawing>
+      </w:r>
+    </w:p>
+    <w:p>
+      <w:pPr>
+        <w:pStyle w:val="Prrafodelista"/>
+        <w:numPr>
+          <w:ilvl w:val="0"/>
+          <w:numId w:val="0"/>
+        </w:numPr>
+        <w:ind w:left="720"/>
+        <w:rPr>
+          <w:lang w:val="en-US"/>
+        </w:rPr>
+      </w:pPr>
+    </w:p>
+    <w:p>
+      <w:pPr>
+        <w:pStyle w:val="Prrafodelista"/>
+        <w:numPr>
+          <w:ilvl w:val="0"/>
+          <w:numId w:val="0"/>
+        </w:numPr>
+        <w:ind w:left="720"/>
+        <w:rPr>
+          <w:lang w:val="en-US"/>
+        </w:rPr>
+      </w:pPr>
+      <w:r>
+        <w:rPr>
+          <w:lang w:val="en-US"/>
+        </w:rPr>
+        <w:t xml:space="preserve">The back button will return you to the previous </w:t>
+      </w:r>
+      <w:proofErr w:type="spellStart"/>
+      <w:r>
+        <w:rPr>
+          <w:lang w:val="en-US"/>
+        </w:rPr>
+        <w:t>jFrame</w:t>
+      </w:r>
+      <w:proofErr w:type="spellEnd"/>
+      <w:r>
+        <w:rPr>
+          <w:lang w:val="en-US"/>
+        </w:rPr>
+        <w:t>.</w:t>
+      </w:r>
+    </w:p>
+    <w:p>
+      <w:pPr>
+        <w:rPr>
+          <w:lang w:val="en-US"/>
+        </w:rPr>
+      </w:pPr>
+    </w:p>
+    <w:p>
+      <w:pPr>
+        <w:rPr>
+          <w:lang w:val="en-US"/>
+        </w:rPr>
+      </w:pPr>
+    </w:p>
+    <w:p>
+      <w:pPr>
+        <w:pStyle w:val="Prrafodelista"/>
+        <w:numPr>
+          <w:ilvl w:val="0"/>
+          <w:numId w:val="10"/>
+        </w:numPr>
+        <w:rPr>
+          <w:lang w:val="en-US"/>
+        </w:rPr>
+      </w:pPr>
+      <w:r>
+        <w:rPr>
+          <w:lang w:val="en-US"/>
+        </w:rPr>
+        <w:lastRenderedPageBreak/>
+        <w:t xml:space="preserve">The third button (Expenses) will open a </w:t>
+      </w:r>
+      <w:proofErr w:type="spellStart"/>
+      <w:r>
+        <w:rPr>
+          <w:lang w:val="en-US"/>
+        </w:rPr>
+        <w:t>jFrame</w:t>
+      </w:r>
+      <w:proofErr w:type="spellEnd"/>
+      <w:r>
+        <w:rPr>
+          <w:lang w:val="en-US"/>
+        </w:rPr>
+        <w:t xml:space="preserve"> where the accountant will be able to see all the expenses that have been and also to insert new expenses. </w:t>
+      </w:r>
+    </w:p>
+    <w:p>
+      <w:pPr>
+        <w:numPr>
+          <w:ilvl w:val="0"/>
+          <w:numId w:val="0"/>
+        </w:numPr>
+        <w:ind w:left="720" w:firstLine="696"/>
+        <w:rPr>
+          <w:lang w:val="en-US"/>
+        </w:rPr>
+      </w:pPr>
+      <w:r>
+        <w:rPr>
+          <w:lang w:val="en-US"/>
+        </w:rPr>
+        <w:t xml:space="preserve">In that </w:t>
+      </w:r>
+      <w:proofErr w:type="spellStart"/>
+      <w:r>
+        <w:rPr>
+          <w:lang w:val="en-US"/>
+        </w:rPr>
+        <w:t>jFrame</w:t>
+      </w:r>
+      <w:proofErr w:type="spellEnd"/>
+      <w:r>
+        <w:rPr>
+          <w:lang w:val="en-US"/>
+        </w:rPr>
+        <w:t xml:space="preserve"> there will be 2 buttons; </w:t>
+      </w:r>
+      <w:r>
+        <w:rPr>
+          <w:lang w:val="en-US"/>
+        </w:rPr>
+        <w:t>“New expense”</w:t>
+      </w:r>
+      <w:r>
+        <w:rPr>
+          <w:lang w:val="en-US"/>
+        </w:rPr>
+        <w:t xml:space="preserve"> button and back button.</w:t>
+      </w:r>
+    </w:p>
+    <w:p>
+      <w:pPr>
+        <w:numPr>
+          <w:ilvl w:val="0"/>
+          <w:numId w:val="0"/>
+        </w:numPr>
+        <w:ind w:left="720" w:firstLine="696"/>
+        <w:rPr>
+          <w:lang w:val="en-US"/>
+        </w:rPr>
+      </w:pPr>
+      <w:r>
+        <w:rPr>
+          <w:noProof/>
+          <w:lang w:val="en-US" w:eastAsia="en-US"/>
+        </w:rPr>
+        <w:drawing>
+          <wp:inline distT="0" distB="0" distL="0" distR="0" wp14:anchorId="3C3F354C" wp14:editId="0DFD9CC7">
+            <wp:extent cx="3657600" cy="2752662"/>
+            <wp:effectExtent l="0" t="0" r="0" b="0"/>
+            <wp:docPr id="25" name="Imagen 25"/>
+            <wp:cNvGraphicFramePr>
+              <a:graphicFrameLocks xmlns:a="http://schemas.openxmlformats.org/drawingml/2006/main" noChangeAspect="1"/>
+            </wp:cNvGraphicFramePr>
+            <a:graphic xmlns:a="http://schemas.openxmlformats.org/drawingml/2006/main">
+              <a:graphicData uri="http://schemas.openxmlformats.org/drawingml/2006/picture">
+                <pic:pic xmlns:pic="http://schemas.openxmlformats.org/drawingml/2006/picture">
+                  <pic:nvPicPr>
+                    <pic:cNvPr id="1" name=""/>
+                    <pic:cNvPicPr/>
+                  </pic:nvPicPr>
+                  <pic:blipFill>
+                    <a:blip r:embed="rId34"/>
+                    <a:stretch>
+                      <a:fillRect/>
+                    </a:stretch>
+                  </pic:blipFill>
+                  <pic:spPr>
+                    <a:xfrm>
+                      <a:off x="0" y="0"/>
+                      <a:ext cx="3675834" cy="2766385"/>
+                    </a:xfrm>
+                    <a:prstGeom prst="rect">
+                      <a:avLst/>
+                    </a:prstGeom>
+                  </pic:spPr>
+                </pic:pic>
+              </a:graphicData>
+            </a:graphic>
+          </wp:inline>
+        </w:drawing>
+      </w:r>
+    </w:p>
+    <w:p>
+      <w:pPr>
+        <w:numPr>
+          <w:ilvl w:val="0"/>
+          <w:numId w:val="0"/>
+        </w:numPr>
+        <w:ind w:left="720" w:firstLine="696"/>
+        <w:rPr>
+          <w:lang w:val="en-US"/>
+        </w:rPr>
+      </w:pPr>
+    </w:p>
+    <w:p>
+      <w:pPr>
+        <w:numPr>
+          <w:ilvl w:val="0"/>
+          <w:numId w:val="0"/>
+        </w:numPr>
+        <w:ind w:left="720" w:firstLine="696"/>
+        <w:rPr>
+          <w:lang w:val="en-US"/>
+        </w:rPr>
+      </w:pPr>
+      <w:r>
+        <w:rPr>
+          <w:lang w:val="en-US"/>
+        </w:rPr>
+        <w:t xml:space="preserve">The “New expense” button is for inserting a new expense that have been. This will open a </w:t>
+      </w:r>
+      <w:proofErr w:type="spellStart"/>
+      <w:r>
+        <w:rPr>
+          <w:lang w:val="en-US"/>
+        </w:rPr>
+        <w:t>jFrame</w:t>
+      </w:r>
+      <w:proofErr w:type="spellEnd"/>
+      <w:r>
+        <w:rPr>
+          <w:lang w:val="en-US"/>
+        </w:rPr>
+        <w:t xml:space="preserve"> where the accountant will be able to insert the new expense with its </w:t>
+      </w:r>
+      <w:r>
+        <w:rPr>
+          <w:lang w:val="en-US"/>
+        </w:rPr>
+        <w:t>description, price and type.</w:t>
+      </w:r>
+    </w:p>
+    <w:p>
+      <w:pPr>
+        <w:numPr>
+          <w:ilvl w:val="0"/>
+          <w:numId w:val="0"/>
+        </w:numPr>
+        <w:ind w:firstLine="708"/>
+        <w:rPr>
+          <w:lang w:val="en-US"/>
+        </w:rPr>
+      </w:pPr>
+      <w:r>
+        <w:rPr>
+          <w:noProof/>
+          <w:lang w:val="en-US" w:eastAsia="en-US"/>
+        </w:rPr>
+        <w:drawing>
+          <wp:inline distT="0" distB="0" distL="0" distR="0" wp14:anchorId="1F7D977C" wp14:editId="39FEC6E8">
+            <wp:extent cx="3562350" cy="3078408"/>
+            <wp:effectExtent l="0" t="0" r="0" b="8255"/>
+            <wp:docPr id="26" name="Imagen 26"/>
+            <wp:cNvGraphicFramePr>
+              <a:graphicFrameLocks xmlns:a="http://schemas.openxmlformats.org/drawingml/2006/main" noChangeAspect="1"/>
+            </wp:cNvGraphicFramePr>
+            <a:graphic xmlns:a="http://schemas.openxmlformats.org/drawingml/2006/main">
+              <a:graphicData uri="http://schemas.openxmlformats.org/drawingml/2006/picture">
+                <pic:pic xmlns:pic="http://schemas.openxmlformats.org/drawingml/2006/picture">
+                  <pic:nvPicPr>
+                    <pic:cNvPr id="1" name=""/>
+                    <pic:cNvPicPr/>
+                  </pic:nvPicPr>
+                  <pic:blipFill>
+                    <a:blip r:embed="rId35"/>
+                    <a:stretch>
+                      <a:fillRect/>
+                    </a:stretch>
+                  </pic:blipFill>
+                  <pic:spPr>
+                    <a:xfrm>
+                      <a:off x="0" y="0"/>
+                      <a:ext cx="3578850" cy="3092667"/>
+                    </a:xfrm>
+                    <a:prstGeom prst="rect">
+                      <a:avLst/>
+                    </a:prstGeom>
+                  </pic:spPr>
+                </pic:pic>
+              </a:graphicData>
+            </a:graphic>
+          </wp:inline>
+        </w:drawing>
+      </w:r>
+    </w:p>
+    <w:p>
+      <w:pPr>
+        <w:numPr>
+          <w:ilvl w:val="0"/>
+          <w:numId w:val="0"/>
+        </w:numPr>
+        <w:ind w:firstLine="708"/>
+        <w:rPr>
+          <w:lang w:val="en-US"/>
+        </w:rPr>
+      </w:pPr>
+    </w:p>
+    <w:p>
+      <w:pPr>
+        <w:numPr>
+          <w:ilvl w:val="0"/>
+          <w:numId w:val="0"/>
+        </w:numPr>
+        <w:ind w:firstLine="708"/>
+        <w:rPr>
+          <w:lang w:val="en-US"/>
+        </w:rPr>
+      </w:pPr>
+    </w:p>
+    <w:p>
+      <w:pPr>
+        <w:numPr>
+          <w:ilvl w:val="0"/>
+          <w:numId w:val="0"/>
+        </w:numPr>
+        <w:ind w:firstLine="708"/>
+        <w:rPr>
+          <w:lang w:val="en-US"/>
+        </w:rPr>
+      </w:pPr>
+      <w:r>
+        <w:rPr>
+          <w:lang w:val="en-US"/>
+        </w:rPr>
+        <w:lastRenderedPageBreak/>
+        <w:t>When you click the insert button and the information is right a message will appear saying that the expense was added successfully</w:t>
+      </w:r>
+    </w:p>
+    <w:p>
+      <w:pPr>
+        <w:rPr>
+          <w:lang w:val="en-US"/>
+        </w:rPr>
+      </w:pPr>
+    </w:p>
+    <w:p>
+      <w:pPr>
+        <w:ind w:firstLine="708"/>
+        <w:rPr>
+          <w:lang w:val="en-US"/>
+        </w:rPr>
+      </w:pPr>
+      <w:r>
+        <w:rPr>
+          <w:noProof/>
+          <w:lang w:val="en-US" w:eastAsia="en-US"/>
+        </w:rPr>
+        <w:drawing>
+          <wp:inline distT="0" distB="0" distL="0" distR="0" wp14:anchorId="5CE704C1" wp14:editId="57CBFAB2">
+            <wp:extent cx="3190459" cy="2762250"/>
+            <wp:effectExtent l="0" t="0" r="0" b="0"/>
+            <wp:docPr id="27" name="Imagen 27"/>
+            <wp:cNvGraphicFramePr>
+              <a:graphicFrameLocks xmlns:a="http://schemas.openxmlformats.org/drawingml/2006/main" noChangeAspect="1"/>
+            </wp:cNvGraphicFramePr>
+            <a:graphic xmlns:a="http://schemas.openxmlformats.org/drawingml/2006/main">
+              <a:graphicData uri="http://schemas.openxmlformats.org/drawingml/2006/picture">
+                <pic:pic xmlns:pic="http://schemas.openxmlformats.org/drawingml/2006/picture">
+                  <pic:nvPicPr>
+                    <pic:cNvPr id="1" name=""/>
+                    <pic:cNvPicPr/>
+                  </pic:nvPicPr>
+                  <pic:blipFill>
+                    <a:blip r:embed="rId36"/>
+                    <a:stretch>
+                      <a:fillRect/>
+                    </a:stretch>
+                  </pic:blipFill>
+                  <pic:spPr>
+                    <a:xfrm>
+                      <a:off x="0" y="0"/>
+                      <a:ext cx="3197034" cy="2767943"/>
+                    </a:xfrm>
+                    <a:prstGeom prst="rect">
+                      <a:avLst/>
+                    </a:prstGeom>
+                  </pic:spPr>
+                </pic:pic>
+              </a:graphicData>
+            </a:graphic>
+          </wp:inline>
+        </w:drawing>
+      </w:r>
+    </w:p>
+    <w:p>
+      <w:pPr>
+        <w:ind w:firstLine="708"/>
+        <w:rPr>
+          <w:lang w:val="en-US"/>
+        </w:rPr>
+      </w:pPr>
+      <w:bookmarkStart w:id="14" w:name="_GoBack"/>
+      <w:bookmarkEnd w:id="14"/>
+    </w:p>
+    <w:p>
+      <w:pPr>
+        <w:pStyle w:val="Prrafodelista"/>
+        <w:numPr>
+          <w:ilvl w:val="0"/>
+          <w:numId w:val="0"/>
+        </w:numPr>
+        <w:ind w:left="720"/>
+        <w:rPr>
+          <w:lang w:val="en-US"/>
+        </w:rPr>
+      </w:pPr>
+      <w:r>
+        <w:rPr>
+          <w:lang w:val="en-US"/>
+        </w:rPr>
+        <w:t xml:space="preserve">The back button will return you to the previous </w:t>
+      </w:r>
+      <w:proofErr w:type="spellStart"/>
+      <w:r>
+        <w:rPr>
+          <w:lang w:val="en-US"/>
+        </w:rPr>
+        <w:t>jFrame</w:t>
+      </w:r>
+      <w:proofErr w:type="spellEnd"/>
+      <w:r>
+        <w:rPr>
+          <w:lang w:val="en-US"/>
+        </w:rPr>
+        <w:t>.</w:t>
+      </w:r>
+    </w:p>
+    <w:p>
+      <w:pPr>
+        <w:ind w:firstLine="708"/>
+        <w:rPr>
+          <w:lang w:val="en-US"/>
+        </w:rPr>
+      </w:pPr>
+    </w:p>
+    <w:p>
+      <w:pPr>
+        <w:ind w:firstLine="708"/>
         <w:rPr>
           <w:lang w:val="en-US"/>
         </w:rPr>
@@ -10369,7 +10816,7 @@
               <w:noProof/>
               <w:sz w:val="16"/>
             </w:rPr>
-            <w:t>17</w:t>
+            <w:t>19</w:t>
           </w:r>
           <w:r>
             <w:rPr>
@@ -10471,7 +10918,7 @@
         <w:ind w:left="720" w:hanging="360"/>
       </w:pPr>
     </w:lvl>
-    <w:lvl w:ilvl="1" w:tplc="04090019" w:tentative="1">
+    <w:lvl w:ilvl="1" w:tplc="04090019">
       <w:start w:val="1"/>
       <w:numFmt w:val="lowerLetter"/>
       <w:lvlText w:val="%2."/>
@@ -12590,7 +13037,7 @@
 </file>
 
 <file path=customXml/itemProps1.xml><?xml version="1.0" encoding="utf-8"?>
-<ds:datastoreItem xmlns:ds="http://schemas.openxmlformats.org/officeDocument/2006/customXml" ds:itemID="{628B8B2D-4D24-4553-925F-AB564F7D37CD}">
+<ds:datastoreItem xmlns:ds="http://schemas.openxmlformats.org/officeDocument/2006/customXml" ds:itemID="{B5AB2B8C-76AE-4944-8ABF-4DC36FFB8664}">
   <ds:schemaRefs>
     <ds:schemaRef ds:uri="http://schemas.openxmlformats.org/officeDocument/2006/bibliography"/>
   </ds:schemaRefs>

</xml_diff>